<commit_message>
ADD: All documentation updated
</commit_message>
<xml_diff>
--- a/Lost In the Fog Game Doc.docx
+++ b/Lost In the Fog Game Doc.docx
@@ -62,7 +62,11 @@
         <w:t xml:space="preserve"> </w:t>
       </w:r>
     </w:p>
-    <w:p/>
+    <w:p>
+      <w:r>
+        <w:t xml:space="preserve"> </w:t>
+      </w:r>
+    </w:p>
     <w:p>
       <w:r>
         <w:t>In Version 1:</w:t>
@@ -95,15 +99,7 @@
         <w:t xml:space="preserve"> The enemies will add another way to fail the goal. Once the</w:t>
       </w:r>
       <w:r>
-        <w:t xml:space="preserve"> player runs out of </w:t>
-      </w:r>
-      <w:proofErr w:type="gramStart"/>
-      <w:r>
-        <w:t>health</w:t>
-      </w:r>
-      <w:proofErr w:type="gramEnd"/>
-      <w:r>
-        <w:t xml:space="preserve"> they will either be respawned at the last lit brazier (if it hasn’t been used) or they will be sent to the game over screen.</w:t>
+        <w:t xml:space="preserve"> player runs out of health they will either be respawned at the last lit brazier (if it hasn’t been used) or they will be sent to the game over screen.</w:t>
       </w:r>
     </w:p>
     <w:p>
@@ -200,26 +196,10 @@
         <w:t xml:space="preserve">The player has a limited amount of health </w:t>
       </w:r>
       <w:r>
-        <w:t xml:space="preserve">available. If the player runs out of </w:t>
-      </w:r>
-      <w:proofErr w:type="gramStart"/>
-      <w:r>
-        <w:t>health</w:t>
-      </w:r>
-      <w:proofErr w:type="gramEnd"/>
-      <w:r>
-        <w:t xml:space="preserve"> they will either respawn or be sent to the game over menu.</w:t>
-      </w:r>
-      <w:r>
-        <w:t xml:space="preserve"> The health is shown </w:t>
-      </w:r>
-      <w:proofErr w:type="gramStart"/>
-      <w:r>
-        <w:t>as  a</w:t>
-      </w:r>
-      <w:proofErr w:type="gramEnd"/>
-      <w:r>
-        <w:t xml:space="preserve"> bar on the UI.</w:t>
+        <w:t>available. If the player runs out of health they will either respawn or be sent to the game over menu.</w:t>
+      </w:r>
+      <w:r>
+        <w:t xml:space="preserve"> The health is shown as  a bar on the UI.</w:t>
       </w:r>
     </w:p>
     <w:p>
@@ -232,18 +212,10 @@
     </w:p>
     <w:p>
       <w:r>
-        <w:t xml:space="preserve">To fend off enemies the player can use the attack button to swing the </w:t>
-      </w:r>
-      <w:proofErr w:type="gramStart"/>
-      <w:r>
-        <w:t xml:space="preserve">staff </w:t>
-      </w:r>
-      <w:r>
-        <w:t xml:space="preserve"> and</w:t>
-      </w:r>
-      <w:proofErr w:type="gramEnd"/>
-      <w:r>
-        <w:t xml:space="preserve"> damage them.</w:t>
+        <w:t xml:space="preserve">To fend off enemies the player can use the attack button to swing the staff </w:t>
+      </w:r>
+      <w:r>
+        <w:t xml:space="preserve"> and damage them.</w:t>
       </w:r>
     </w:p>
     <w:p>
@@ -354,36 +326,43 @@
       <w:r>
         <w:t xml:space="preserve"> </w:t>
       </w:r>
-      <w:r>
+    </w:p>
+    <w:p>
+      <w:pPr>
         <w:rPr>
           <w:b/>
           <w:bCs/>
         </w:rPr>
-        <w:t xml:space="preserve">More enemies spawn in when the player </w:t>
-      </w:r>
-      <w:proofErr w:type="gramStart"/>
-      <w:r>
+      </w:pPr>
+    </w:p>
+    <w:p>
+      <w:pPr>
+        <w:pStyle w:val="Heading4"/>
+      </w:pPr>
+      <w:r>
+        <w:t>Fuel</w:t>
+      </w:r>
+    </w:p>
+    <w:p>
+      <w:r>
+        <w:t xml:space="preserve">The torch has a limited amount of fuel and will </w:t>
+      </w:r>
+      <w:r>
+        <w:t>decrease over time. Once the fuel has reached 0% and the player has not lit all the braziers the game will be over</w:t>
+      </w:r>
+      <w:r>
+        <w:t xml:space="preserve">. The fuel is </w:t>
+      </w:r>
+      <w:r>
+        <w:t xml:space="preserve">shown by a bar image on the UI. </w:t>
+      </w:r>
+    </w:p>
+    <w:p>
+      <w:pPr>
         <w:rPr>
           <w:b/>
           <w:bCs/>
         </w:rPr>
-        <w:t>lights</w:t>
-      </w:r>
-      <w:proofErr w:type="gramEnd"/>
-      <w:r>
-        <w:rPr>
-          <w:b/>
-          <w:bCs/>
-        </w:rPr>
-        <w:t xml:space="preserve"> a brazier.</w:t>
-      </w:r>
-    </w:p>
-    <w:p>
-      <w:pPr>
-        <w:rPr>
-          <w:b/>
-          <w:bCs/>
-        </w:rPr>
       </w:pPr>
     </w:p>
     <w:p>
@@ -391,36 +370,6 @@
         <w:pStyle w:val="Heading4"/>
       </w:pPr>
       <w:r>
-        <w:t>Fuel</w:t>
-      </w:r>
-    </w:p>
-    <w:p>
-      <w:r>
-        <w:t xml:space="preserve">The torch has a limited amount of fuel and will </w:t>
-      </w:r>
-      <w:r>
-        <w:t>decrease over time. Once the fuel has reached 0% and the player has not lit all the braziers the game will be over</w:t>
-      </w:r>
-      <w:r>
-        <w:t xml:space="preserve">. The fuel is </w:t>
-      </w:r>
-      <w:r>
-        <w:t xml:space="preserve">shown by a bar image on the UI. </w:t>
-      </w:r>
-    </w:p>
-    <w:p>
-      <w:pPr>
-        <w:rPr>
-          <w:b/>
-          <w:bCs/>
-        </w:rPr>
-      </w:pPr>
-    </w:p>
-    <w:p>
-      <w:pPr>
-        <w:pStyle w:val="Heading4"/>
-      </w:pPr>
-      <w:r>
         <w:t>Braziers</w:t>
       </w:r>
     </w:p>
@@ -449,23 +398,7 @@
         <w:t>Braziers also have another use. In version 2 with the introduction of enemies and health, the braziers that have been lit by the player may be used as a respawn point</w:t>
       </w:r>
       <w:r>
-        <w:t xml:space="preserve"> where they will be sent to after they die. </w:t>
-      </w:r>
-      <w:proofErr w:type="gramStart"/>
-      <w:r>
-        <w:t>However</w:t>
-      </w:r>
-      <w:proofErr w:type="gramEnd"/>
-      <w:r>
-        <w:t xml:space="preserve"> each brazier can only do this once. </w:t>
-      </w:r>
-      <w:proofErr w:type="gramStart"/>
-      <w:r>
-        <w:t>So</w:t>
-      </w:r>
-      <w:proofErr w:type="gramEnd"/>
-      <w:r>
-        <w:t xml:space="preserve"> the player must strategize </w:t>
+        <w:t xml:space="preserve"> where they will be sent to after they die. However each brazier can only do this once. So the player must strategize </w:t>
       </w:r>
       <w:r>
         <w:t>the best way to light all of them while maintaining enough health to survive.</w:t>
@@ -485,10 +418,21 @@
     </w:p>
     <w:p>
       <w:r>
-        <w:t>Unreal Engine C++ PC</w:t>
+        <w:t xml:space="preserve">Unreal Engine C++ </w:t>
+      </w:r>
+      <w:r>
+        <w:t xml:space="preserve">, Unreal Blueprint, Target Platform: Windows </w:t>
+      </w:r>
+      <w:r>
+        <w:t>PC</w:t>
       </w:r>
       <w:r>
         <w:t xml:space="preserve">, </w:t>
+      </w:r>
+    </w:p>
+    <w:p>
+      <w:r>
+        <w:t>Audience: People who like to explore an environment, very little on screen feedback about where to go. / Like to figure out for themselves with limited guidance</w:t>
       </w:r>
     </w:p>
     <w:p>
@@ -654,6 +598,7 @@
           </w:tcPr>
           <w:p>
             <w:r>
+              <w:lastRenderedPageBreak/>
               <w:t>Mouse Movement</w:t>
             </w:r>
           </w:p>
@@ -720,7 +665,6 @@
           </w:tcPr>
           <w:p>
             <w:r>
-              <w:lastRenderedPageBreak/>
               <w:t>Q</w:t>
             </w:r>
           </w:p>
@@ -820,14 +764,6 @@
     </w:tbl>
     <w:p/>
     <w:p>
-      <w:r>
-        <w:t xml:space="preserve">May also add support for a </w:t>
-      </w:r>
-      <w:r>
-        <w:t>controller.</w:t>
-      </w:r>
-    </w:p>
-    <w:p>
       <w:pPr>
         <w:pStyle w:val="Heading2"/>
       </w:pPr>
@@ -851,11 +787,7 @@
       </w:r>
       <w:proofErr w:type="spellEnd"/>
       <w:r>
-        <w:t xml:space="preserve"> fog. You are able to sense a presence surrounding </w:t>
-      </w:r>
-      <w:proofErr w:type="gramStart"/>
-      <w:r>
-        <w:t xml:space="preserve">you, </w:t>
+        <w:t xml:space="preserve"> fog. You are able to sense a presence surrounding you, </w:t>
       </w:r>
       <w:r>
         <w:t xml:space="preserve"> </w:t>
@@ -864,11 +796,7 @@
         <w:t>e</w:t>
       </w:r>
       <w:r>
-        <w:t>nemies</w:t>
-      </w:r>
-      <w:proofErr w:type="gramEnd"/>
-      <w:r>
-        <w:t xml:space="preserve"> are closing in on all sides and you can only see </w:t>
+        <w:t xml:space="preserve">nemies are closing in on all sides and you can only see </w:t>
       </w:r>
       <w:r>
         <w:t xml:space="preserve">in a small area using your </w:t>
@@ -892,11 +820,7 @@
         <w:t>y</w:t>
       </w:r>
       <w:r>
-        <w:t xml:space="preserve">our goal is to </w:t>
-      </w:r>
-      <w:proofErr w:type="gramStart"/>
-      <w:r>
-        <w:t>light</w:t>
+        <w:t>our goal is to light</w:t>
       </w:r>
       <w:r>
         <w:t xml:space="preserve"> </w:t>
@@ -911,7 +835,6 @@
         </w:rPr>
         <w:t>braziers</w:t>
       </w:r>
-      <w:proofErr w:type="gramEnd"/>
       <w:r>
         <w:rPr>
           <w:b/>
@@ -979,7 +902,6 @@
         <w:t>Sometimes the Enemy attack doesn’t hurt the player</w:t>
       </w:r>
     </w:p>
-    <w:p/>
     <w:p>
       <w:pPr>
         <w:pStyle w:val="Heading2"/>
@@ -990,15 +912,7 @@
     </w:p>
     <w:p>
       <w:r>
-        <w:t xml:space="preserve">Improving how the enemies detect and move towards </w:t>
-      </w:r>
-      <w:proofErr w:type="gramStart"/>
-      <w:r>
-        <w:t>players</w:t>
-      </w:r>
-      <w:proofErr w:type="gramEnd"/>
-      <w:r>
-        <w:t xml:space="preserve"> </w:t>
+        <w:t xml:space="preserve">Improving how the enemies detect and move towards players </w:t>
       </w:r>
       <w:r>
         <w:t>so their movement seems more natural.</w:t>
@@ -1006,15 +920,7 @@
     </w:p>
     <w:p>
       <w:r>
-        <w:t xml:space="preserve">Random generation of the braziers. </w:t>
-      </w:r>
-      <w:proofErr w:type="gramStart"/>
-      <w:r>
-        <w:t>So</w:t>
-      </w:r>
-      <w:proofErr w:type="gramEnd"/>
-      <w:r>
-        <w:t xml:space="preserve"> the gameplay changes each play through</w:t>
+        <w:t>Random generation of the braziers. So the gameplay changes each play through</w:t>
       </w:r>
       <w:r>
         <w:t xml:space="preserve">. </w:t>
@@ -1027,13 +933,8 @@
       <w:r>
         <w:t xml:space="preserve"> environmental hazards scattered through the forest to add an additional danger to the gameplay, I ran out of time to incorporate this but I think it would be interesting to have traps around the </w:t>
       </w:r>
-      <w:proofErr w:type="gramStart"/>
-      <w:r>
-        <w:t>braziers</w:t>
-      </w:r>
-      <w:proofErr w:type="gramEnd"/>
-      <w:r>
-        <w:t xml:space="preserve"> so the player has to always be aware of their surroundings while playing. </w:t>
+      <w:r>
+        <w:t xml:space="preserve">braziers so the player has to always be aware of their surroundings while playing. </w:t>
       </w:r>
       <w:r>
         <w:t xml:space="preserve"> </w:t>
@@ -1050,18 +951,14 @@
         <w:t>Bear-traps make noise that alert enemies</w:t>
       </w:r>
     </w:p>
-    <w:p/>
-    <w:p>
-      <w:r>
-        <w:t xml:space="preserve">Something else initially planned was the stamina bar, </w:t>
-      </w:r>
-      <w:proofErr w:type="gramStart"/>
-      <w:r>
-        <w:t>This</w:t>
-      </w:r>
-      <w:proofErr w:type="gramEnd"/>
-      <w:r>
-        <w:t xml:space="preserve"> would mean the player has to conserve their stamina </w:t>
+    <w:p>
+      <w:r>
+        <w:t xml:space="preserve">Change how the special ability recharges – have a location to reach in order to refill it, risk being overrun with enemies </w:t>
+      </w:r>
+    </w:p>
+    <w:p>
+      <w:r>
+        <w:t xml:space="preserve">Something else initially planned was the stamina bar, This would mean the player has to conserve their stamina </w:t>
       </w:r>
       <w:r>
         <w:t>and if they run out they are in danger of being attacked by an enemy or running out of fuel</w:t>
@@ -1073,13 +970,24 @@
         <w:t xml:space="preserve"> </w:t>
       </w:r>
     </w:p>
-    <w:p/>
-    <w:p>
-      <w:r>
-        <w:t>Presentation Link</w:t>
-      </w:r>
-    </w:p>
-    <w:p/>
+    <w:p>
+      <w:r>
+        <w:t>Presentation Lin</w:t>
+      </w:r>
+      <w:r>
+        <w:t>k</w:t>
+      </w:r>
+    </w:p>
+    <w:p>
+      <w:hyperlink r:id="rId7" w:history="1">
+        <w:r>
+          <w:rPr>
+            <w:rStyle w:val="Hyperlink"/>
+          </w:rPr>
+          <w:t>Chase Bennett-Hill Presentation Video</w:t>
+        </w:r>
+      </w:hyperlink>
+    </w:p>
     <w:p/>
     <w:sectPr>
       <w:pgSz w:w="11906" w:h="16838"/>
@@ -1750,7 +1658,6 @@
   <w:style w:type="character" w:default="1" w:styleId="DefaultParagraphFont">
     <w:name w:val="Default Paragraph Font"/>
     <w:uiPriority w:val="1"/>
-    <w:semiHidden/>
     <w:unhideWhenUsed/>
   </w:style>
   <w:style w:type="table" w:default="1" w:styleId="TableNormal">
@@ -1899,6 +1806,29 @@
       <w:ind w:left="720"/>
       <w:contextualSpacing/>
     </w:pPr>
+  </w:style>
+  <w:style w:type="character" w:styleId="Hyperlink">
+    <w:name w:val="Hyperlink"/>
+    <w:basedOn w:val="DefaultParagraphFont"/>
+    <w:uiPriority w:val="99"/>
+    <w:unhideWhenUsed/>
+    <w:rsid w:val="006F379C"/>
+    <w:rPr>
+      <w:color w:val="0563C1" w:themeColor="hyperlink"/>
+      <w:u w:val="single"/>
+    </w:rPr>
+  </w:style>
+  <w:style w:type="character" w:styleId="UnresolvedMention">
+    <w:name w:val="Unresolved Mention"/>
+    <w:basedOn w:val="DefaultParagraphFont"/>
+    <w:uiPriority w:val="99"/>
+    <w:semiHidden/>
+    <w:unhideWhenUsed/>
+    <w:rsid w:val="006F379C"/>
+    <w:rPr>
+      <w:color w:val="605E5C"/>
+      <w:shd w:val="clear" w:color="auto" w:fill="E1DFDD"/>
+    </w:rPr>
   </w:style>
 </w:styles>
 </file>

</xml_diff>